<commit_message>
agregar matriz de riesgos
</commit_message>
<xml_diff>
--- a/Fase 1/Evidencias grupales/1.5_GuiaEstudiante_Fase 1_Definicion Proyecto APT (español).docx
+++ b/Fase 1/Evidencias grupales/1.5_GuiaEstudiante_Fase 1_Definicion Proyecto APT (español).docx
@@ -328,7 +328,7 @@
                         <pic:cNvPicPr preferRelativeResize="0"/>
                       </pic:nvPicPr>
                       <pic:blipFill>
-                        <a:blip r:embed="rId10"/>
+                        <a:blip r:embed="rId12"/>
                         <a:srcRect/>
                         <a:stretch>
                           <a:fillRect/>
@@ -419,7 +419,7 @@
       <w:pPr>
         <w:numPr>
           <w:ilvl w:val="0"/>
-          <w:numId w:val="7"/>
+          <w:numId w:val="6"/>
         </w:numPr>
         <w:pBdr>
           <w:top w:space="0" w:sz="0" w:val="nil"/>
@@ -626,7 +626,49 @@
                 <w:b w:val="1"/>
                 <w:rtl w:val="0"/>
               </w:rPr>
-              <w:t xml:space="preserve">Alonso Barrera Silva, Germán Macías Hernández, Matías Muñoz Lillo, Danae Venegas Maldonado </w:t>
+              <w:t xml:space="preserve">Alonso Barrera Silva, 21.173.065-K</w:t>
+            </w:r>
+          </w:p>
+          <w:p>
+            <w:pPr>
+              <w:rPr>
+                <w:b w:val="1"/>
+              </w:rPr>
+            </w:pPr>
+            <w:r>
+              <w:rPr>
+                <w:b w:val="1"/>
+                <w:rtl w:val="0"/>
+              </w:rPr>
+              <w:t xml:space="preserve">Germán Macías Hernández, 20.872.055-4</w:t>
+            </w:r>
+          </w:p>
+          <w:p>
+            <w:pPr>
+              <w:rPr>
+                <w:b w:val="1"/>
+              </w:rPr>
+            </w:pPr>
+            <w:r>
+              <w:rPr>
+                <w:b w:val="1"/>
+                <w:rtl w:val="0"/>
+              </w:rPr>
+              <w:t xml:space="preserve"> Matías Muñoz Lillo, 21.564.740-4</w:t>
+            </w:r>
+          </w:p>
+          <w:p>
+            <w:pPr>
+              <w:rPr>
+                <w:b w:val="1"/>
+              </w:rPr>
+            </w:pPr>
+            <w:r>
+              <w:rPr>
+                <w:b w:val="1"/>
+                <w:rtl w:val="0"/>
+              </w:rPr>
+              <w:t xml:space="preserve"> Danae Venegas Maldonado, 20.474.019-4</w:t>
             </w:r>
           </w:p>
         </w:tc>
@@ -668,10 +710,8 @@
             </w:pPr>
             <w:r>
               <w:rPr>
-                <w:b w:val="1"/>
-                <w:rtl w:val="0"/>
-              </w:rPr>
-              <w:t xml:space="preserve">21.173.065-K, 20.872.055-4, 21.564.740-4, 20.474.019-4</w:t>
+                <w:rtl w:val="0"/>
+              </w:rPr>
             </w:r>
           </w:p>
         </w:tc>
@@ -1326,7 +1366,7 @@
             <w:pPr>
               <w:numPr>
                 <w:ilvl w:val="0"/>
-                <w:numId w:val="9"/>
+                <w:numId w:val="8"/>
               </w:numPr>
               <w:pBdr>
                 <w:top w:space="0" w:sz="0" w:val="nil"/>
@@ -1358,7 +1398,7 @@
             <w:pPr>
               <w:numPr>
                 <w:ilvl w:val="0"/>
-                <w:numId w:val="9"/>
+                <w:numId w:val="8"/>
               </w:numPr>
               <w:pBdr>
                 <w:top w:space="0" w:sz="0" w:val="nil"/>
@@ -1390,7 +1430,7 @@
             <w:pPr>
               <w:numPr>
                 <w:ilvl w:val="0"/>
-                <w:numId w:val="9"/>
+                <w:numId w:val="8"/>
               </w:numPr>
               <w:pBdr>
                 <w:top w:space="0" w:sz="0" w:val="nil"/>
@@ -1600,16 +1640,35 @@
                 <w:szCs w:val="20"/>
                 <w:rtl w:val="0"/>
               </w:rPr>
-              <w:t xml:space="preserve">app móvil + backend en la nube + IA simple</w:t>
-            </w:r>
-            <w:r>
-              <w:rPr>
-                <w:i w:val="1"/>
-                <w:sz w:val="20"/>
-                <w:szCs w:val="20"/>
-                <w:rtl w:val="0"/>
-              </w:rPr>
-              <w:t xml:space="preserve">. Esto implica aplicar competencias de desarrollo, integración de APIs, manejo de bases de datos y despliegue en producción, generando una solución real para un nicho específico del sector deportivo.</w:t>
+              <w:t xml:space="preserve">app móvil + backend en la nube + </w:t>
+            </w:r>
+            <w:r>
+              <w:rPr>
+                <w:b w:val="1"/>
+                <w:i w:val="1"/>
+                <w:sz w:val="20"/>
+                <w:szCs w:val="20"/>
+                <w:rtl w:val="0"/>
+              </w:rPr>
+              <w:t xml:space="preserve">IA</w:t>
+            </w:r>
+            <w:r>
+              <w:rPr>
+                <w:i w:val="1"/>
+                <w:sz w:val="20"/>
+                <w:szCs w:val="20"/>
+                <w:rtl w:val="0"/>
+              </w:rPr>
+              <w:t xml:space="preserve">.</w:t>
+            </w:r>
+            <w:r>
+              <w:rPr>
+                <w:i w:val="1"/>
+                <w:sz w:val="20"/>
+                <w:szCs w:val="20"/>
+                <w:rtl w:val="0"/>
+              </w:rPr>
+              <w:t xml:space="preserve"> Esto implica aplicar competencias de desarrollo, integración de APIs, manejo de bases de datos y despliegue en producción, generando una solución real para un nicho específico del sector deportivo.</w:t>
             </w:r>
           </w:p>
         </w:tc>
@@ -1732,18 +1791,267 @@
                 <w:szCs w:val="20"/>
                 <w:rtl w:val="0"/>
               </w:rPr>
-              <w:t xml:space="preserve">Para abordar esta problemática se implementará una arquitectura híbrida compuesta por app móvil + backend en la nube + IA simple, desarrollada con tecnologías como React, Node.js o Firebase, y base de datos Firestore/PostgreSQL. Esto permitirá integrar APIs, manejar datos en tiempo real y desplegar una solución estable y segura para un nicho específico del sector deportivo.</w:t>
-            </w:r>
-          </w:p>
-          <w:p>
-            <w:pPr>
-              <w:jc w:val="both"/>
-              <w:rPr>
-                <w:i w:val="1"/>
-                <w:sz w:val="20"/>
-                <w:szCs w:val="20"/>
-              </w:rPr>
-            </w:pPr>
+              <w:t xml:space="preserve">Para abordar esta problemática se implementará una arquitectura híbrida compuesta por app móvil + backend en la nube + IA simple, desarrollada con tecnologías como React, Node.js o Firebase, y base de datos F</w:t>
+            </w:r>
+            <w:r>
+              <w:rPr>
+                <w:i w:val="1"/>
+                <w:sz w:val="20"/>
+                <w:szCs w:val="20"/>
+                <w:rtl w:val="0"/>
+              </w:rPr>
+              <w:t xml:space="preserve">irestore. </w:t>
+            </w:r>
+            <w:r>
+              <w:rPr>
+                <w:i w:val="1"/>
+                <w:sz w:val="20"/>
+                <w:szCs w:val="20"/>
+                <w:rtl w:val="0"/>
+              </w:rPr>
+              <w:t xml:space="preserve">Esto permitirá integrar APIs, manejar datos en tiempo real y desplegar una solución estable y segura para un nicho específico del sector deportivo.</w:t>
+            </w:r>
+          </w:p>
+        </w:tc>
+      </w:tr>
+      <w:tr>
+        <w:trPr>
+          <w:cantSplit w:val="0"/>
+          <w:trHeight w:val="4447.026367187499" w:hRule="atLeast"/>
+          <w:tblHeader w:val="0"/>
+        </w:trPr>
+        <w:tc>
+          <w:tcPr>
+            <w:vAlign w:val="center"/>
+          </w:tcPr>
+          <w:p>
+            <w:pPr>
+              <w:ind w:left="0" w:firstLine="0"/>
+              <w:rPr>
+                <w:color w:val="1f3864"/>
+              </w:rPr>
+            </w:pPr>
+            <w:r>
+              <w:rPr>
+                <w:color w:val="1f3864"/>
+                <w:rtl w:val="0"/>
+              </w:rPr>
+              <w:t xml:space="preserve">Pertinencia del proyecto con el perfil de egreso</w:t>
+            </w:r>
+          </w:p>
+        </w:tc>
+        <w:tc>
+          <w:tcPr>
+            <w:vAlign w:val="center"/>
+          </w:tcPr>
+          <w:p>
+            <w:pPr>
+              <w:numPr>
+                <w:ilvl w:val="0"/>
+                <w:numId w:val="9"/>
+              </w:numPr>
+              <w:spacing w:after="0" w:afterAutospacing="0" w:before="240" w:lineRule="auto"/>
+              <w:ind w:left="720" w:hanging="360"/>
+              <w:jc w:val="both"/>
+              <w:rPr>
+                <w:i w:val="1"/>
+                <w:sz w:val="20"/>
+                <w:szCs w:val="20"/>
+                <w:u w:val="none"/>
+              </w:rPr>
+            </w:pPr>
+            <w:r>
+              <w:rPr>
+                <w:i w:val="1"/>
+                <w:sz w:val="20"/>
+                <w:szCs w:val="20"/>
+                <w:rtl w:val="0"/>
+              </w:rPr>
+              <w:t xml:space="preserve">Este proyecto se alinea con las competencias del perfil de egreso de Ingeniería en Informática, específicamente:</w:t>
+            </w:r>
+          </w:p>
+          <w:p>
+            <w:pPr>
+              <w:numPr>
+                <w:ilvl w:val="0"/>
+                <w:numId w:val="9"/>
+              </w:numPr>
+              <w:spacing w:after="0" w:before="0" w:beforeAutospacing="0" w:lineRule="auto"/>
+              <w:ind w:left="720" w:hanging="360"/>
+              <w:rPr>
+                <w:i w:val="1"/>
+                <w:sz w:val="20"/>
+                <w:szCs w:val="20"/>
+                <w:u w:val="none"/>
+              </w:rPr>
+            </w:pPr>
+            <w:r>
+              <w:rPr>
+                <w:b w:val="1"/>
+                <w:i w:val="1"/>
+                <w:sz w:val="20"/>
+                <w:szCs w:val="20"/>
+                <w:rtl w:val="0"/>
+              </w:rPr>
+              <w:t xml:space="preserve">Diseño e implementación de soluciones tecnológicas</w:t>
+            </w:r>
+            <w:r>
+              <w:rPr>
+                <w:i w:val="1"/>
+                <w:sz w:val="20"/>
+                <w:szCs w:val="20"/>
+                <w:rtl w:val="0"/>
+              </w:rPr>
+              <w:t xml:space="preserve"> para problemas reales.</w:t>
+              <w:br w:type="textWrapping"/>
+            </w:r>
+          </w:p>
+          <w:p>
+            <w:pPr>
+              <w:numPr>
+                <w:ilvl w:val="0"/>
+                <w:numId w:val="9"/>
+              </w:numPr>
+              <w:spacing w:after="0" w:lineRule="auto"/>
+              <w:ind w:left="720" w:hanging="360"/>
+              <w:rPr>
+                <w:i w:val="1"/>
+                <w:sz w:val="20"/>
+                <w:szCs w:val="20"/>
+                <w:u w:val="none"/>
+              </w:rPr>
+            </w:pPr>
+            <w:r>
+              <w:rPr>
+                <w:b w:val="1"/>
+                <w:i w:val="1"/>
+                <w:sz w:val="20"/>
+                <w:szCs w:val="20"/>
+                <w:rtl w:val="0"/>
+              </w:rPr>
+              <w:t xml:space="preserve">Integración de inteligencia artificial</w:t>
+            </w:r>
+            <w:r>
+              <w:rPr>
+                <w:i w:val="1"/>
+                <w:sz w:val="20"/>
+                <w:szCs w:val="20"/>
+                <w:rtl w:val="0"/>
+              </w:rPr>
+              <w:t xml:space="preserve"> y servicios en la nube para optimizar procesos.</w:t>
+              <w:br w:type="textWrapping"/>
+            </w:r>
+          </w:p>
+          <w:p>
+            <w:pPr>
+              <w:numPr>
+                <w:ilvl w:val="0"/>
+                <w:numId w:val="9"/>
+              </w:numPr>
+              <w:spacing w:after="0" w:afterAutospacing="0" w:lineRule="auto"/>
+              <w:ind w:left="720" w:hanging="360"/>
+              <w:rPr>
+                <w:i w:val="1"/>
+                <w:sz w:val="20"/>
+                <w:szCs w:val="20"/>
+                <w:u w:val="none"/>
+              </w:rPr>
+            </w:pPr>
+            <w:r>
+              <w:rPr>
+                <w:b w:val="1"/>
+                <w:i w:val="1"/>
+                <w:sz w:val="20"/>
+                <w:szCs w:val="20"/>
+                <w:rtl w:val="0"/>
+              </w:rPr>
+              <w:t xml:space="preserve">Gestión ágil de proyectos</w:t>
+            </w:r>
+            <w:r>
+              <w:rPr>
+                <w:i w:val="1"/>
+                <w:sz w:val="20"/>
+                <w:szCs w:val="20"/>
+                <w:rtl w:val="0"/>
+              </w:rPr>
+              <w:t xml:space="preserve"> con enfoque en producto mínimo viable (MVP) y escalabilidad.</w:t>
+              <w:br w:type="textWrapping"/>
+            </w:r>
+          </w:p>
+          <w:p>
+            <w:pPr>
+              <w:numPr>
+                <w:ilvl w:val="0"/>
+                <w:numId w:val="9"/>
+              </w:numPr>
+              <w:spacing w:after="240" w:before="0" w:beforeAutospacing="0" w:lineRule="auto"/>
+              <w:ind w:left="720" w:hanging="360"/>
+              <w:jc w:val="both"/>
+              <w:rPr>
+                <w:i w:val="1"/>
+                <w:sz w:val="20"/>
+                <w:szCs w:val="20"/>
+                <w:u w:val="none"/>
+              </w:rPr>
+            </w:pPr>
+            <w:r>
+              <w:rPr>
+                <w:i w:val="1"/>
+                <w:sz w:val="20"/>
+                <w:szCs w:val="20"/>
+                <w:rtl w:val="0"/>
+              </w:rPr>
+              <w:t xml:space="preserve">Para abordar la problemática, es necesario aplicar habilidades en desarrollo móvil (React Native</w:t>
+            </w:r>
+            <w:r>
+              <w:rPr>
+                <w:i w:val="1"/>
+                <w:sz w:val="20"/>
+                <w:szCs w:val="20"/>
+                <w:rtl w:val="0"/>
+              </w:rPr>
+              <w:t xml:space="preserve">), </w:t>
+            </w:r>
+            <w:sdt>
+              <w:sdtPr>
+                <w:id w:val="-1272717322"/>
+                <w:tag w:val="goog_rdk_0"/>
+              </w:sdtPr>
+              <w:sdtContent>
+                <w:commentRangeStart w:id="0"/>
+              </w:sdtContent>
+            </w:sdt>
+            <w:r>
+              <w:rPr>
+                <w:i w:val="1"/>
+                <w:sz w:val="20"/>
+                <w:szCs w:val="20"/>
+                <w:rtl w:val="0"/>
+              </w:rPr>
+              <w:t xml:space="preserve">backend con Python y FastAPI</w:t>
+            </w:r>
+            <w:commentRangeEnd w:id="0"/>
+            <w:r>
+              <w:commentReference w:id="0"/>
+            </w:r>
+            <w:r>
+              <w:rPr>
+                <w:i w:val="1"/>
+                <w:sz w:val="20"/>
+                <w:szCs w:val="20"/>
+                <w:rtl w:val="0"/>
+              </w:rPr>
+              <w:t xml:space="preserve">, </w:t>
+            </w:r>
+            <w:r>
+              <w:rPr>
+                <w:i w:val="1"/>
+                <w:sz w:val="20"/>
+                <w:szCs w:val="20"/>
+                <w:rtl w:val="0"/>
+              </w:rPr>
+              <w:t xml:space="preserve">bases de datos en la nube (Firebase), y diseño de interfaces intuitivas enfocadas en la interacción entrenador–atleta.</w:t>
+            </w:r>
             <w:r>
               <w:rPr>
                 <w:rtl w:val="0"/>
@@ -1773,198 +2081,6 @@
                 <w:color w:val="1f3864"/>
                 <w:rtl w:val="0"/>
               </w:rPr>
-              <w:t xml:space="preserve">Pertinencia del proyecto con el perfil de egreso</w:t>
-            </w:r>
-          </w:p>
-        </w:tc>
-        <w:tc>
-          <w:tcPr>
-            <w:vAlign w:val="center"/>
-          </w:tcPr>
-          <w:p>
-            <w:pPr>
-              <w:spacing w:after="240" w:before="240" w:lineRule="auto"/>
-              <w:jc w:val="both"/>
-              <w:rPr>
-                <w:i w:val="1"/>
-                <w:sz w:val="20"/>
-                <w:szCs w:val="20"/>
-              </w:rPr>
-            </w:pPr>
-            <w:r>
-              <w:rPr>
-                <w:i w:val="1"/>
-                <w:sz w:val="20"/>
-                <w:szCs w:val="20"/>
-                <w:rtl w:val="0"/>
-              </w:rPr>
-              <w:t xml:space="preserve">Este proyecto se alinea con las competencias del perfil de egreso de Ingeniería en Informática, específicamente:</w:t>
-            </w:r>
-          </w:p>
-          <w:p>
-            <w:pPr>
-              <w:numPr>
-                <w:ilvl w:val="0"/>
-                <w:numId w:val="5"/>
-              </w:numPr>
-              <w:spacing w:after="0" w:before="240" w:lineRule="auto"/>
-              <w:ind w:left="720" w:hanging="360"/>
-              <w:rPr>
-                <w:i w:val="1"/>
-                <w:sz w:val="20"/>
-                <w:szCs w:val="20"/>
-              </w:rPr>
-            </w:pPr>
-            <w:r>
-              <w:rPr>
-                <w:b w:val="1"/>
-                <w:i w:val="1"/>
-                <w:sz w:val="20"/>
-                <w:szCs w:val="20"/>
-                <w:rtl w:val="0"/>
-              </w:rPr>
-              <w:t xml:space="preserve">Diseño e implementación de soluciones tecnológicas</w:t>
-            </w:r>
-            <w:r>
-              <w:rPr>
-                <w:i w:val="1"/>
-                <w:sz w:val="20"/>
-                <w:szCs w:val="20"/>
-                <w:rtl w:val="0"/>
-              </w:rPr>
-              <w:t xml:space="preserve"> para problemas reales.</w:t>
-              <w:br w:type="textWrapping"/>
-            </w:r>
-          </w:p>
-          <w:p>
-            <w:pPr>
-              <w:numPr>
-                <w:ilvl w:val="0"/>
-                <w:numId w:val="5"/>
-              </w:numPr>
-              <w:spacing w:after="0" w:lineRule="auto"/>
-              <w:ind w:left="720" w:hanging="360"/>
-              <w:rPr>
-                <w:i w:val="1"/>
-                <w:sz w:val="20"/>
-                <w:szCs w:val="20"/>
-              </w:rPr>
-            </w:pPr>
-            <w:r>
-              <w:rPr>
-                <w:b w:val="1"/>
-                <w:i w:val="1"/>
-                <w:sz w:val="20"/>
-                <w:szCs w:val="20"/>
-                <w:rtl w:val="0"/>
-              </w:rPr>
-              <w:t xml:space="preserve">Integración de inteligencia artificial</w:t>
-            </w:r>
-            <w:r>
-              <w:rPr>
-                <w:i w:val="1"/>
-                <w:sz w:val="20"/>
-                <w:szCs w:val="20"/>
-                <w:rtl w:val="0"/>
-              </w:rPr>
-              <w:t xml:space="preserve"> y servicios en la nube para optimizar procesos.</w:t>
-              <w:br w:type="textWrapping"/>
-            </w:r>
-          </w:p>
-          <w:p>
-            <w:pPr>
-              <w:numPr>
-                <w:ilvl w:val="0"/>
-                <w:numId w:val="5"/>
-              </w:numPr>
-              <w:spacing w:after="240" w:lineRule="auto"/>
-              <w:ind w:left="720" w:hanging="360"/>
-              <w:rPr>
-                <w:i w:val="1"/>
-                <w:sz w:val="20"/>
-                <w:szCs w:val="20"/>
-              </w:rPr>
-            </w:pPr>
-            <w:r>
-              <w:rPr>
-                <w:b w:val="1"/>
-                <w:i w:val="1"/>
-                <w:sz w:val="20"/>
-                <w:szCs w:val="20"/>
-                <w:rtl w:val="0"/>
-              </w:rPr>
-              <w:t xml:space="preserve">Gestión ágil de proyectos</w:t>
-            </w:r>
-            <w:r>
-              <w:rPr>
-                <w:i w:val="1"/>
-                <w:sz w:val="20"/>
-                <w:szCs w:val="20"/>
-                <w:rtl w:val="0"/>
-              </w:rPr>
-              <w:t xml:space="preserve"> con enfoque en producto mínimo viable (MVP) y escalabilidad.</w:t>
-              <w:br w:type="textWrapping"/>
-            </w:r>
-          </w:p>
-          <w:p>
-            <w:pPr>
-              <w:spacing w:after="240" w:before="240" w:lineRule="auto"/>
-              <w:jc w:val="both"/>
-              <w:rPr>
-                <w:i w:val="1"/>
-                <w:sz w:val="20"/>
-                <w:szCs w:val="20"/>
-              </w:rPr>
-            </w:pPr>
-            <w:r>
-              <w:rPr>
-                <w:i w:val="1"/>
-                <w:sz w:val="20"/>
-                <w:szCs w:val="20"/>
-                <w:rtl w:val="0"/>
-              </w:rPr>
-              <w:t xml:space="preserve">Para abordar la problemática, es necesario aplicar habilidades en desarrollo móvil (React Native), backend con Python y FastAPI, bases de datos en la nube (Firebase), y diseño de interfaces intuitivas enfocadas en la interacción entrenador–atleta.</w:t>
-            </w:r>
-          </w:p>
-          <w:p>
-            <w:pPr>
-              <w:jc w:val="both"/>
-              <w:rPr>
-                <w:i w:val="1"/>
-                <w:color w:val="548dd4"/>
-                <w:sz w:val="20"/>
-                <w:szCs w:val="20"/>
-              </w:rPr>
-            </w:pPr>
-            <w:r>
-              <w:rPr>
-                <w:rtl w:val="0"/>
-              </w:rPr>
-            </w:r>
-          </w:p>
-        </w:tc>
-      </w:tr>
-      <w:tr>
-        <w:trPr>
-          <w:cantSplit w:val="0"/>
-          <w:trHeight w:val="866" w:hRule="atLeast"/>
-          <w:tblHeader w:val="0"/>
-        </w:trPr>
-        <w:tc>
-          <w:tcPr>
-            <w:vAlign w:val="center"/>
-          </w:tcPr>
-          <w:p>
-            <w:pPr>
-              <w:rPr>
-                <w:color w:val="1f3864"/>
-              </w:rPr>
-            </w:pPr>
-            <w:r>
-              <w:rPr>
-                <w:color w:val="1f3864"/>
-                <w:rtl w:val="0"/>
-              </w:rPr>
               <w:t xml:space="preserve">Relación con los intereses profesionales</w:t>
             </w:r>
           </w:p>
@@ -2190,7 +2306,7 @@
             <w:pPr>
               <w:numPr>
                 <w:ilvl w:val="0"/>
-                <w:numId w:val="6"/>
+                <w:numId w:val="5"/>
               </w:numPr>
               <w:spacing w:after="0" w:before="240" w:lineRule="auto"/>
               <w:ind w:left="720" w:hanging="360"/>
@@ -2217,7 +2333,15 @@
                 <w:szCs w:val="20"/>
                 <w:rtl w:val="0"/>
               </w:rPr>
-              <w:t xml:space="preserve"> Notebook personal, Firebase (Firestore + Auth + Storage), Render/Railway para backend Python, librerías open source.</w:t>
+              <w:t xml:space="preserve"> Notebook personal, Firebase (Firestore + Auth + Storage)</w:t>
+            </w:r>
+            <w:r>
+              <w:rPr>
+                <w:i w:val="1"/>
+                <w:sz w:val="20"/>
+                <w:szCs w:val="20"/>
+                <w:rtl w:val="0"/>
+              </w:rPr>
               <w:br w:type="textWrapping"/>
             </w:r>
           </w:p>
@@ -2225,7 +2349,7 @@
             <w:pPr>
               <w:numPr>
                 <w:ilvl w:val="0"/>
-                <w:numId w:val="6"/>
+                <w:numId w:val="5"/>
               </w:numPr>
               <w:spacing w:after="0" w:lineRule="auto"/>
               <w:ind w:left="720" w:hanging="360"/>
@@ -2260,7 +2384,7 @@
             <w:pPr>
               <w:numPr>
                 <w:ilvl w:val="0"/>
-                <w:numId w:val="6"/>
+                <w:numId w:val="5"/>
               </w:numPr>
               <w:spacing w:after="0" w:lineRule="auto"/>
               <w:ind w:left="720" w:hanging="360"/>
@@ -2295,7 +2419,7 @@
             <w:pPr>
               <w:numPr>
                 <w:ilvl w:val="0"/>
-                <w:numId w:val="6"/>
+                <w:numId w:val="5"/>
               </w:numPr>
               <w:spacing w:after="0" w:lineRule="auto"/>
               <w:ind w:left="720" w:hanging="360"/>
@@ -2330,7 +2454,7 @@
             <w:pPr>
               <w:numPr>
                 <w:ilvl w:val="1"/>
-                <w:numId w:val="6"/>
+                <w:numId w:val="5"/>
               </w:numPr>
               <w:spacing w:after="240" w:lineRule="auto"/>
               <w:ind w:left="1440" w:hanging="360"/>
@@ -2396,6 +2520,9 @@
         </w:rPr>
       </w:pPr>
       <w:r>
+        <w:br w:type="page"/>
+      </w:r>
+      <w:r>
         <w:rPr>
           <w:rtl w:val="0"/>
         </w:rPr>
@@ -2403,9 +2530,24 @@
     </w:p>
     <w:p>
       <w:pPr>
+        <w:rPr>
+          <w:b w:val="1"/>
+          <w:color w:val="4472c4"/>
+          <w:sz w:val="32"/>
+          <w:szCs w:val="32"/>
+        </w:rPr>
+      </w:pPr>
+      <w:r>
+        <w:rPr>
+          <w:rtl w:val="0"/>
+        </w:rPr>
+      </w:r>
+    </w:p>
+    <w:p>
+      <w:pPr>
         <w:numPr>
           <w:ilvl w:val="0"/>
-          <w:numId w:val="7"/>
+          <w:numId w:val="6"/>
         </w:numPr>
         <w:pBdr>
           <w:top w:space="0" w:sz="0" w:val="nil"/>
@@ -2767,16 +2909,24 @@
                 <w:szCs w:val="20"/>
                 <w:rtl w:val="0"/>
               </w:rPr>
-              <w:t xml:space="preserve">Integrar un sistema de IA simple</w:t>
-            </w:r>
-            <w:r>
-              <w:rPr>
-                <w:i w:val="1"/>
-                <w:sz w:val="20"/>
-                <w:szCs w:val="20"/>
-                <w:rtl w:val="0"/>
-              </w:rPr>
-              <w:t xml:space="preserve"> que, a partir del historial del atleta, realice ajustes dinámicos en cargas, volumen e intensidad.</w:t>
+              <w:t xml:space="preserve">Integrar una API propia </w:t>
+            </w:r>
+            <w:r>
+              <w:rPr>
+                <w:i w:val="1"/>
+                <w:sz w:val="20"/>
+                <w:szCs w:val="20"/>
+                <w:rtl w:val="0"/>
+              </w:rPr>
+              <w:t xml:space="preserve">que, a partir del historial del atleta, realice predicciones y ajuste dinámicamente las cargas, el volumen y la intensidad</w:t>
+            </w:r>
+            <w:r>
+              <w:rPr>
+                <w:i w:val="1"/>
+                <w:sz w:val="20"/>
+                <w:szCs w:val="20"/>
+                <w:rtl w:val="0"/>
+              </w:rPr>
               <w:br w:type="textWrapping"/>
             </w:r>
           </w:p>
@@ -2915,6 +3065,25 @@
           <w:szCs w:val="24"/>
         </w:rPr>
       </w:pPr>
+      <w:r>
+        <w:rPr>
+          <w:rtl w:val="0"/>
+        </w:rPr>
+      </w:r>
+    </w:p>
+    <w:p>
+      <w:pPr>
+        <w:spacing w:after="0" w:line="360" w:lineRule="auto"/>
+        <w:jc w:val="both"/>
+        <w:rPr>
+          <w:b w:val="1"/>
+          <w:sz w:val="24"/>
+          <w:szCs w:val="24"/>
+        </w:rPr>
+      </w:pPr>
+      <w:r>
+        <w:br w:type="page"/>
+      </w:r>
       <w:r>
         <w:rPr>
           <w:rtl w:val="0"/>
@@ -3209,7 +3378,7 @@
             <w:pPr>
               <w:numPr>
                 <w:ilvl w:val="0"/>
-                <w:numId w:val="8"/>
+                <w:numId w:val="7"/>
               </w:numPr>
               <w:spacing w:after="0" w:lineRule="auto"/>
               <w:ind w:left="720" w:hanging="360"/>
@@ -3259,7 +3428,7 @@
             <w:pPr>
               <w:numPr>
                 <w:ilvl w:val="0"/>
-                <w:numId w:val="8"/>
+                <w:numId w:val="7"/>
               </w:numPr>
               <w:spacing w:after="0" w:lineRule="auto"/>
               <w:ind w:left="720" w:hanging="360"/>
@@ -3309,7 +3478,7 @@
             <w:pPr>
               <w:numPr>
                 <w:ilvl w:val="0"/>
-                <w:numId w:val="8"/>
+                <w:numId w:val="7"/>
               </w:numPr>
               <w:ind w:left="720" w:hanging="360"/>
               <w:jc w:val="both"/>
@@ -6974,16 +7143,16 @@
           <wp:inline distB="114300" distT="114300" distL="114300" distR="114300">
             <wp:extent cx="5399730" cy="2425700"/>
             <wp:effectExtent b="12700" l="12700" r="12700" t="12700"/>
-            <wp:docPr id="53" name="image3.png"/>
+            <wp:docPr id="53" name="image4.png"/>
             <a:graphic>
               <a:graphicData uri="http://schemas.openxmlformats.org/drawingml/2006/picture">
                 <pic:pic>
                   <pic:nvPicPr>
-                    <pic:cNvPr id="0" name="image3.png"/>
+                    <pic:cNvPr id="0" name="image4.png"/>
                     <pic:cNvPicPr preferRelativeResize="0"/>
                   </pic:nvPicPr>
                   <pic:blipFill>
-                    <a:blip r:embed="rId11"/>
+                    <a:blip r:embed="rId13"/>
                     <a:srcRect b="0" l="0" r="0" t="0"/>
                     <a:stretch>
                       <a:fillRect/>
@@ -7032,16 +7201,16 @@
           <wp:inline distB="114300" distT="114300" distL="114300" distR="114300">
             <wp:extent cx="5399730" cy="1816100"/>
             <wp:effectExtent b="12700" l="12700" r="12700" t="12700"/>
-            <wp:docPr id="51" name="image2.png"/>
+            <wp:docPr id="51" name="image3.png"/>
             <a:graphic>
               <a:graphicData uri="http://schemas.openxmlformats.org/drawingml/2006/picture">
                 <pic:pic>
                   <pic:nvPicPr>
-                    <pic:cNvPr id="0" name="image2.png"/>
+                    <pic:cNvPr id="0" name="image3.png"/>
                     <pic:cNvPicPr preferRelativeResize="0"/>
                   </pic:nvPicPr>
                   <pic:blipFill>
-                    <a:blip r:embed="rId12"/>
+                    <a:blip r:embed="rId14"/>
                     <a:srcRect b="0" l="0" r="0" t="0"/>
                     <a:stretch>
                       <a:fillRect/>
@@ -7101,13 +7270,189 @@
       </w:r>
     </w:p>
     <w:sectPr>
-      <w:headerReference r:id="rId13" w:type="default"/>
+      <w:headerReference r:id="rId15" w:type="default"/>
       <w:pgSz w:h="16838" w:w="11906" w:orient="portrait"/>
       <w:pgMar w:bottom="1417" w:top="1417" w:left="1701" w:right="1701" w:header="708" w:footer="708"/>
       <w:pgNumType w:start="1"/>
     </w:sectPr>
   </w:body>
 </w:document>
+</file>
+
+<file path=word/comments.xml><?xml version="1.0" encoding="utf-8"?>
+<w:comments xmlns:mc="http://schemas.openxmlformats.org/markup-compatibility/2006" xmlns:o="urn:schemas-microsoft-com:office:office" xmlns:r="http://schemas.openxmlformats.org/officeDocument/2006/relationships" xmlns:m="http://schemas.openxmlformats.org/officeDocument/2006/math" xmlns:v="urn:schemas-microsoft-com:vml" xmlns:wp="http://schemas.openxmlformats.org/drawingml/2006/wordprocessingDrawing" xmlns:w10="urn:schemas-microsoft-com:office:word" xmlns:w="http://schemas.openxmlformats.org/wordprocessingml/2006/main" xmlns:wne="http://schemas.microsoft.com/office/word/2006/wordml" xmlns:sl="http://schemas.openxmlformats.org/schemaLibrary/2006/main" xmlns:a="http://schemas.openxmlformats.org/drawingml/2006/main" xmlns:pic="http://schemas.openxmlformats.org/drawingml/2006/picture" xmlns:c="http://schemas.openxmlformats.org/drawingml/2006/chart" xmlns:lc="http://schemas.openxmlformats.org/drawingml/2006/lockedCanvas" xmlns:dgm="http://schemas.openxmlformats.org/drawingml/2006/diagram" xmlns:wps="http://schemas.microsoft.com/office/word/2010/wordprocessingShape" xmlns:wpg="http://schemas.microsoft.com/office/word/2010/wordprocessingGroup" xmlns:w14="http://schemas.microsoft.com/office/word/2010/wordml" xmlns:w15="http://schemas.microsoft.com/office/word/2012/wordml" xmlns:w16="http://schemas.microsoft.com/office/word/2018/wordml" xmlns:w16cex="http://schemas.microsoft.com/office/word/2018/wordml/cex" xmlns:w16cid="http://schemas.microsoft.com/office/word/2016/wordml/cid" xmlns="http://schemas.microsoft.com/office/tasks/2019/documenttasks" xmlns:cr="http://schemas.microsoft.com/office/comments/2020/reactions">
+  <w:comment w:author="MATIAS IGNACIO MUNOZ LILLO" w:id="0" w:date="2025-09-01T22:37:14Z">
+    <w:p>
+      <w:pPr>
+        <w:keepNext w:val="0"/>
+        <w:keepLines w:val="0"/>
+        <w:pageBreakBefore w:val="0"/>
+        <w:widowControl w:val="0"/>
+        <w:pBdr>
+          <w:top w:space="0" w:sz="0" w:val="nil"/>
+          <w:left w:space="0" w:sz="0" w:val="nil"/>
+          <w:bottom w:space="0" w:sz="0" w:val="nil"/>
+          <w:right w:space="0" w:sz="0" w:val="nil"/>
+          <w:between w:space="0" w:sz="0" w:val="nil"/>
+        </w:pBdr>
+        <w:shd w:fill="auto" w:val="clear"/>
+        <w:spacing w:after="0" w:before="0" w:line="240" w:lineRule="auto"/>
+        <w:ind w:left="0" w:right="0" w:firstLine="0"/>
+        <w:jc w:val="left"/>
+        <w:rPr>
+          <w:rFonts w:ascii="Arial" w:cs="Arial" w:eastAsia="Arial" w:hAnsi="Arial"/>
+          <w:b w:val="0"/>
+          <w:i w:val="0"/>
+          <w:smallCaps w:val="0"/>
+          <w:strike w:val="0"/>
+          <w:color w:val="000000"/>
+          <w:sz w:val="22"/>
+          <w:szCs w:val="22"/>
+          <w:u w:val="none"/>
+          <w:shd w:fill="auto" w:val="clear"/>
+          <w:vertAlign w:val="baseline"/>
+        </w:rPr>
+      </w:pPr>
+      <w:r>
+        <w:rPr>
+          <w:rFonts w:ascii="Arial" w:cs="Arial" w:eastAsia="Arial" w:hAnsi="Arial"/>
+          <w:b w:val="0"/>
+          <w:i w:val="0"/>
+          <w:smallCaps w:val="0"/>
+          <w:strike w:val="0"/>
+          <w:color w:val="000000"/>
+          <w:sz w:val="22"/>
+          <w:szCs w:val="22"/>
+          <w:u w:val="none"/>
+          <w:shd w:fill="auto" w:val="clear"/>
+          <w:vertAlign w:val="baseline"/>
+          <w:rtl w:val="0"/>
+        </w:rPr>
+        <w:t xml:space="preserve">Frontend: React Native con Expo (desarrollo de la app móvil).</w:t>
+      </w:r>
+    </w:p>
+    <w:p>
+      <w:pPr>
+        <w:keepNext w:val="0"/>
+        <w:keepLines w:val="0"/>
+        <w:pageBreakBefore w:val="0"/>
+        <w:widowControl w:val="0"/>
+        <w:pBdr>
+          <w:top w:space="0" w:sz="0" w:val="nil"/>
+          <w:left w:space="0" w:sz="0" w:val="nil"/>
+          <w:bottom w:space="0" w:sz="0" w:val="nil"/>
+          <w:right w:space="0" w:sz="0" w:val="nil"/>
+          <w:between w:space="0" w:sz="0" w:val="nil"/>
+        </w:pBdr>
+        <w:shd w:fill="auto" w:val="clear"/>
+        <w:spacing w:after="0" w:before="0" w:line="240" w:lineRule="auto"/>
+        <w:ind w:left="0" w:right="0" w:firstLine="0"/>
+        <w:jc w:val="left"/>
+        <w:rPr>
+          <w:rFonts w:ascii="Arial" w:cs="Arial" w:eastAsia="Arial" w:hAnsi="Arial"/>
+          <w:b w:val="0"/>
+          <w:i w:val="0"/>
+          <w:smallCaps w:val="0"/>
+          <w:strike w:val="0"/>
+          <w:color w:val="000000"/>
+          <w:sz w:val="22"/>
+          <w:szCs w:val="22"/>
+          <w:u w:val="none"/>
+          <w:shd w:fill="auto" w:val="clear"/>
+          <w:vertAlign w:val="baseline"/>
+        </w:rPr>
+      </w:pPr>
+      <w:sdt>
+        <w:sdtPr>
+          <w:id w:val="-16716686"/>
+          <w:tag w:val="goog_rdk_1"/>
+        </w:sdtPr>
+        <w:sdtContent>
+          <w:r>
+            <w:rPr>
+              <w:rFonts w:ascii="Arial Unicode MS" w:cs="Arial Unicode MS" w:eastAsia="Arial Unicode MS" w:hAnsi="Arial Unicode MS"/>
+              <w:b w:val="0"/>
+              <w:i w:val="0"/>
+              <w:smallCaps w:val="0"/>
+              <w:strike w:val="0"/>
+              <w:color w:val="000000"/>
+              <w:sz w:val="22"/>
+              <w:szCs w:val="22"/>
+              <w:u w:val="none"/>
+              <w:shd w:fill="auto" w:val="clear"/>
+              <w:vertAlign w:val="baseline"/>
+              <w:rtl w:val="0"/>
+            </w:rPr>
+            <w:t xml:space="preserve">Backend Principal: Firebase → autenticación, almacenamiento de datos.</w:t>
+          </w:r>
+        </w:sdtContent>
+      </w:sdt>
+    </w:p>
+    <w:p>
+      <w:pPr>
+        <w:keepNext w:val="0"/>
+        <w:keepLines w:val="0"/>
+        <w:pageBreakBefore w:val="0"/>
+        <w:widowControl w:val="0"/>
+        <w:pBdr>
+          <w:top w:space="0" w:sz="0" w:val="nil"/>
+          <w:left w:space="0" w:sz="0" w:val="nil"/>
+          <w:bottom w:space="0" w:sz="0" w:val="nil"/>
+          <w:right w:space="0" w:sz="0" w:val="nil"/>
+          <w:between w:space="0" w:sz="0" w:val="nil"/>
+        </w:pBdr>
+        <w:shd w:fill="auto" w:val="clear"/>
+        <w:spacing w:after="0" w:before="0" w:line="240" w:lineRule="auto"/>
+        <w:ind w:left="0" w:right="0" w:firstLine="0"/>
+        <w:jc w:val="left"/>
+        <w:rPr>
+          <w:rFonts w:ascii="Arial" w:cs="Arial" w:eastAsia="Arial" w:hAnsi="Arial"/>
+          <w:b w:val="0"/>
+          <w:i w:val="0"/>
+          <w:smallCaps w:val="0"/>
+          <w:strike w:val="0"/>
+          <w:color w:val="000000"/>
+          <w:sz w:val="22"/>
+          <w:szCs w:val="22"/>
+          <w:u w:val="none"/>
+          <w:shd w:fill="auto" w:val="clear"/>
+          <w:vertAlign w:val="baseline"/>
+        </w:rPr>
+      </w:pPr>
+      <w:sdt>
+        <w:sdtPr>
+          <w:id w:val="117956122"/>
+          <w:tag w:val="goog_rdk_2"/>
+        </w:sdtPr>
+        <w:sdtContent>
+          <w:r>
+            <w:rPr>
+              <w:rFonts w:ascii="Arial Unicode MS" w:cs="Arial Unicode MS" w:eastAsia="Arial Unicode MS" w:hAnsi="Arial Unicode MS"/>
+              <w:b w:val="0"/>
+              <w:i w:val="0"/>
+              <w:smallCaps w:val="0"/>
+              <w:strike w:val="0"/>
+              <w:color w:val="000000"/>
+              <w:sz w:val="22"/>
+              <w:szCs w:val="22"/>
+              <w:u w:val="none"/>
+              <w:shd w:fill="auto" w:val="clear"/>
+              <w:vertAlign w:val="baseline"/>
+              <w:rtl w:val="0"/>
+            </w:rPr>
+            <w:t xml:space="preserve">API lógica: FastAPI → predicciones, chat en tiempo real (websockets).</w:t>
+          </w:r>
+        </w:sdtContent>
+      </w:sdt>
+    </w:p>
+  </w:comment>
+</w:comments>
+</file>
+
+<file path=word/commentsExtended.xml><?xml version="1.0" encoding="utf-8"?>
+<w15:commentsEx xmlns:mc="http://schemas.openxmlformats.org/markup-compatibility/2006" xmlns:o="urn:schemas-microsoft-com:office:office" xmlns:r="http://schemas.openxmlformats.org/officeDocument/2006/relationships" xmlns:m="http://schemas.openxmlformats.org/officeDocument/2006/math" xmlns:v="urn:schemas-microsoft-com:vml" xmlns:wp="http://schemas.openxmlformats.org/drawingml/2006/wordprocessingDrawing" xmlns:w10="urn:schemas-microsoft-com:office:word" xmlns:w="http://schemas.openxmlformats.org/wordprocessingml/2006/main" xmlns:wne="http://schemas.microsoft.com/office/word/2006/wordml" xmlns:sl="http://schemas.openxmlformats.org/schemaLibrary/2006/main" xmlns:a="http://schemas.openxmlformats.org/drawingml/2006/main" xmlns:pic="http://schemas.openxmlformats.org/drawingml/2006/picture" xmlns:c="http://schemas.openxmlformats.org/drawingml/2006/chart" xmlns:lc="http://schemas.openxmlformats.org/drawingml/2006/lockedCanvas" xmlns:dgm="http://schemas.openxmlformats.org/drawingml/2006/diagram" xmlns:wps="http://schemas.microsoft.com/office/word/2010/wordprocessingShape" xmlns:wpg="http://schemas.microsoft.com/office/word/2010/wordprocessingGroup" xmlns:w14="http://schemas.microsoft.com/office/word/2010/wordml" xmlns:w15="http://schemas.microsoft.com/office/word/2012/wordml" xmlns:w16="http://schemas.microsoft.com/office/word/2018/wordml" xmlns:w16cex="http://schemas.microsoft.com/office/word/2018/wordml/cex" xmlns:w16cid="http://schemas.microsoft.com/office/word/2016/wordml/cid" xmlns="http://schemas.microsoft.com/office/tasks/2019/documenttasks" xmlns:cr="http://schemas.microsoft.com/office/comments/2020/reactions">
+  <w15:commentEx w15:paraId="00000104" w15:done="0"/>
+</w15:commentsEx>
 </file>
 
 <file path=word/footnotes.xml><?xml version="1.0" encoding="utf-8"?>
@@ -7316,12 +7661,12 @@
               <wp:inline distB="0" distT="0" distL="0" distR="0">
                 <wp:extent cx="1996440" cy="428625"/>
                 <wp:effectExtent b="0" l="0" r="0" t="0"/>
-                <wp:docPr descr="http://www.duoc.cl/normasgraficas/normasgraficas/marca-duoc/6logo-fondo-transparente/fondo-transparente.png" id="52" name="image4.png"/>
+                <wp:docPr descr="http://www.duoc.cl/normasgraficas/normasgraficas/marca-duoc/6logo-fondo-transparente/fondo-transparente.png" id="52" name="image2.png"/>
                 <a:graphic>
                   <a:graphicData uri="http://schemas.openxmlformats.org/drawingml/2006/picture">
                     <pic:pic>
                       <pic:nvPicPr>
-                        <pic:cNvPr descr="http://www.duoc.cl/normasgraficas/normasgraficas/marca-duoc/6logo-fondo-transparente/fondo-transparente.png" id="0" name="image4.png"/>
+                        <pic:cNvPr descr="http://www.duoc.cl/normasgraficas/normasgraficas/marca-duoc/6logo-fondo-transparente/fondo-transparente.png" id="0" name="image2.png"/>
                         <pic:cNvPicPr preferRelativeResize="0"/>
                       </pic:nvPicPr>
                       <pic:blipFill>
@@ -7936,6 +8281,100 @@
   <w:abstractNum w:abstractNumId="6">
     <w:lvl w:ilvl="0">
       <w:start w:val="1"/>
+      <w:numFmt w:val="upperLetter"/>
+      <w:lvlText w:val="%1."/>
+      <w:lvlJc w:val="left"/>
+      <w:pPr>
+        <w:ind w:left="720" w:hanging="360"/>
+      </w:pPr>
+      <w:rPr>
+        <w:rFonts w:ascii="Calibri" w:cs="Calibri" w:eastAsia="Calibri" w:hAnsi="Calibri"/>
+      </w:rPr>
+    </w:lvl>
+    <w:lvl w:ilvl="1">
+      <w:start w:val="1"/>
+      <w:numFmt w:val="lowerLetter"/>
+      <w:lvlText w:val="%2."/>
+      <w:lvlJc w:val="left"/>
+      <w:pPr>
+        <w:ind w:left="1440" w:hanging="360"/>
+      </w:pPr>
+      <w:rPr/>
+    </w:lvl>
+    <w:lvl w:ilvl="2">
+      <w:start w:val="1"/>
+      <w:numFmt w:val="lowerRoman"/>
+      <w:lvlText w:val="%3."/>
+      <w:lvlJc w:val="right"/>
+      <w:pPr>
+        <w:ind w:left="2160" w:hanging="180"/>
+      </w:pPr>
+      <w:rPr/>
+    </w:lvl>
+    <w:lvl w:ilvl="3">
+      <w:start w:val="1"/>
+      <w:numFmt w:val="decimal"/>
+      <w:lvlText w:val="%4."/>
+      <w:lvlJc w:val="left"/>
+      <w:pPr>
+        <w:ind w:left="2880" w:hanging="360"/>
+      </w:pPr>
+      <w:rPr/>
+    </w:lvl>
+    <w:lvl w:ilvl="4">
+      <w:start w:val="1"/>
+      <w:numFmt w:val="lowerLetter"/>
+      <w:lvlText w:val="%5."/>
+      <w:lvlJc w:val="left"/>
+      <w:pPr>
+        <w:ind w:left="3600" w:hanging="360"/>
+      </w:pPr>
+      <w:rPr/>
+    </w:lvl>
+    <w:lvl w:ilvl="5">
+      <w:start w:val="1"/>
+      <w:numFmt w:val="lowerRoman"/>
+      <w:lvlText w:val="%6."/>
+      <w:lvlJc w:val="right"/>
+      <w:pPr>
+        <w:ind w:left="4320" w:hanging="180"/>
+      </w:pPr>
+      <w:rPr/>
+    </w:lvl>
+    <w:lvl w:ilvl="6">
+      <w:start w:val="1"/>
+      <w:numFmt w:val="decimal"/>
+      <w:lvlText w:val="%7."/>
+      <w:lvlJc w:val="left"/>
+      <w:pPr>
+        <w:ind w:left="5040" w:hanging="360"/>
+      </w:pPr>
+      <w:rPr/>
+    </w:lvl>
+    <w:lvl w:ilvl="7">
+      <w:start w:val="1"/>
+      <w:numFmt w:val="lowerLetter"/>
+      <w:lvlText w:val="%8."/>
+      <w:lvlJc w:val="left"/>
+      <w:pPr>
+        <w:ind w:left="5760" w:hanging="360"/>
+      </w:pPr>
+      <w:rPr/>
+    </w:lvl>
+    <w:lvl w:ilvl="8">
+      <w:start w:val="1"/>
+      <w:numFmt w:val="lowerRoman"/>
+      <w:lvlText w:val="%9."/>
+      <w:lvlJc w:val="right"/>
+      <w:pPr>
+        <w:ind w:left="6480" w:hanging="180"/>
+      </w:pPr>
+      <w:rPr/>
+    </w:lvl>
+  </w:abstractNum>
+  <w:abstractNum w:abstractNumId="7">
+    <w:lvl w:ilvl="0">
+      <w:start w:val="1"/>
       <w:numFmt w:val="bullet"/>
       <w:lvlText w:val="●"/>
       <w:lvlJc w:val="left"/>
@@ -8041,100 +8480,6 @@
       <w:rPr>
         <w:u w:val="none"/>
       </w:rPr>
-    </w:lvl>
-  </w:abstractNum>
-  <w:abstractNum w:abstractNumId="7">
-    <w:lvl w:ilvl="0">
-      <w:start w:val="1"/>
-      <w:numFmt w:val="upperLetter"/>
-      <w:lvlText w:val="%1."/>
-      <w:lvlJc w:val="left"/>
-      <w:pPr>
-        <w:ind w:left="720" w:hanging="360"/>
-      </w:pPr>
-      <w:rPr>
-        <w:rFonts w:ascii="Calibri" w:cs="Calibri" w:eastAsia="Calibri" w:hAnsi="Calibri"/>
-      </w:rPr>
-    </w:lvl>
-    <w:lvl w:ilvl="1">
-      <w:start w:val="1"/>
-      <w:numFmt w:val="lowerLetter"/>
-      <w:lvlText w:val="%2."/>
-      <w:lvlJc w:val="left"/>
-      <w:pPr>
-        <w:ind w:left="1440" w:hanging="360"/>
-      </w:pPr>
-      <w:rPr/>
-    </w:lvl>
-    <w:lvl w:ilvl="2">
-      <w:start w:val="1"/>
-      <w:numFmt w:val="lowerRoman"/>
-      <w:lvlText w:val="%3."/>
-      <w:lvlJc w:val="right"/>
-      <w:pPr>
-        <w:ind w:left="2160" w:hanging="180"/>
-      </w:pPr>
-      <w:rPr/>
-    </w:lvl>
-    <w:lvl w:ilvl="3">
-      <w:start w:val="1"/>
-      <w:numFmt w:val="decimal"/>
-      <w:lvlText w:val="%4."/>
-      <w:lvlJc w:val="left"/>
-      <w:pPr>
-        <w:ind w:left="2880" w:hanging="360"/>
-      </w:pPr>
-      <w:rPr/>
-    </w:lvl>
-    <w:lvl w:ilvl="4">
-      <w:start w:val="1"/>
-      <w:numFmt w:val="lowerLetter"/>
-      <w:lvlText w:val="%5."/>
-      <w:lvlJc w:val="left"/>
-      <w:pPr>
-        <w:ind w:left="3600" w:hanging="360"/>
-      </w:pPr>
-      <w:rPr/>
-    </w:lvl>
-    <w:lvl w:ilvl="5">
-      <w:start w:val="1"/>
-      <w:numFmt w:val="lowerRoman"/>
-      <w:lvlText w:val="%6."/>
-      <w:lvlJc w:val="right"/>
-      <w:pPr>
-        <w:ind w:left="4320" w:hanging="180"/>
-      </w:pPr>
-      <w:rPr/>
-    </w:lvl>
-    <w:lvl w:ilvl="6">
-      <w:start w:val="1"/>
-      <w:numFmt w:val="decimal"/>
-      <w:lvlText w:val="%7."/>
-      <w:lvlJc w:val="left"/>
-      <w:pPr>
-        <w:ind w:left="5040" w:hanging="360"/>
-      </w:pPr>
-      <w:rPr/>
-    </w:lvl>
-    <w:lvl w:ilvl="7">
-      <w:start w:val="1"/>
-      <w:numFmt w:val="lowerLetter"/>
-      <w:lvlText w:val="%8."/>
-      <w:lvlJc w:val="left"/>
-      <w:pPr>
-        <w:ind w:left="5760" w:hanging="360"/>
-      </w:pPr>
-      <w:rPr/>
-    </w:lvl>
-    <w:lvl w:ilvl="8">
-      <w:start w:val="1"/>
-      <w:numFmt w:val="lowerRoman"/>
-      <w:lvlText w:val="%9."/>
-      <w:lvlJc w:val="right"/>
-      <w:pPr>
-        <w:ind w:left="6480" w:hanging="180"/>
-      </w:pPr>
-      <w:rPr/>
     </w:lvl>
   </w:abstractNum>
   <w:abstractNum w:abstractNumId="8">
@@ -8404,11 +8749,19 @@
       </w:pPr>
     </w:pPrDefault>
   </w:docDefaults>
+  <w:style w:type="table" w:styleId="TableNormal" w:default="1">
+    <w:name w:val="TableNormal"/>
+    <w:tblPr>
+      <w:tblCellMar>
+        <w:top w:w="100.0" w:type="dxa"/>
+        <w:left w:w="100.0" w:type="dxa"/>
+        <w:bottom w:w="100.0" w:type="dxa"/>
+        <w:right w:w="100.0" w:type="dxa"/>
+      </w:tblCellMar>
+    </w:tblPr>
+  </w:style>
   <w:style w:type="paragraph" w:styleId="Normal" w:default="1">
     <w:name w:val="normal"/>
-  </w:style>
-  <w:style w:type="table" w:styleId="TableNormal" w:default="1">
-    <w:name w:val="TableNormal"/>
   </w:style>
   <w:style w:type="paragraph" w:styleId="Heading1">
     <w:name w:val="heading 1"/>
@@ -9504,7 +9857,7 @@
 
 <file path=customXML/item1.xml><?xml version="1.0" encoding="utf-8"?>
 <go:gDocsCustomXmlDataStorage xmlns:go="http://customooxmlschemas.google.com/" xmlns:r="http://schemas.openxmlformats.org/officeDocument/2006/relationships" uri="GoogleDocsCustomDataVersion2">
-  <go:docsCustomData xmlns:go="http://customooxmlschemas.google.com/" roundtripDataSignature="AMtx7mgF4S9FGqAjynb6XneDc5Ax4G7uBg==">CgMxLjA4AHIhMUxmTDk0bzVBS2wwUUdYX0ZwQU5nMTdjUkxDejhMa3ho</go:docsCustomData>
+  <go:docsCustomData xmlns:go="http://customooxmlschemas.google.com/" roundtripDataSignature="AMtx7mj1Atoza8xIUFYrUVBqe02qZsEa0Q==">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</go:docsCustomData>
 </go:gDocsCustomXmlDataStorage>
 </file>
 

</xml_diff>